<commit_message>
Dwarfchange works no on every position
</commit_message>
<xml_diff>
--- a/Assets/DHDocs/Überarbeitung D_warfare Hammergeddon.docx
+++ b/Assets/DHDocs/Überarbeitung D_warfare Hammergeddon.docx
@@ -7,8 +7,21 @@
         <w:pStyle w:val="berschrift1"/>
       </w:pPr>
       <w:r>
-        <w:t>Überarbeitung D’wafare Hammergeddon</w:t>
-      </w:r>
+        <w:t xml:space="preserve">Überarbeitung </w:t>
+      </w:r>
+      <w:proofErr w:type="spellStart"/>
+      <w:r>
+        <w:t>D’wafare</w:t>
+      </w:r>
+      <w:proofErr w:type="spellEnd"/>
+      <w:r>
+        <w:t xml:space="preserve"> </w:t>
+      </w:r>
+      <w:proofErr w:type="spellStart"/>
+      <w:r>
+        <w:t>Hammergeddon</w:t>
+      </w:r>
+      <w:proofErr w:type="spellEnd"/>
     </w:p>
     <w:p/>
     <w:p>
@@ -81,7 +94,15 @@
         </w:numPr>
       </w:pPr>
       <w:r>
-        <w:t>Neues GUI Layout für das Upgrademenü einfügen</w:t>
+        <w:t xml:space="preserve">Neues GUI Layout für das </w:t>
+      </w:r>
+      <w:proofErr w:type="spellStart"/>
+      <w:r>
+        <w:t>Upgrademenü</w:t>
+      </w:r>
+      <w:proofErr w:type="spellEnd"/>
+      <w:r>
+        <w:t xml:space="preserve"> einfügen</w:t>
       </w:r>
     </w:p>
     <w:p>
@@ -131,8 +152,13 @@
           <w:numId w:val="1"/>
         </w:numPr>
       </w:pPr>
-      <w:r>
-        <w:t>Zwergentexturen einfügen</w:t>
+      <w:proofErr w:type="spellStart"/>
+      <w:r>
+        <w:t>Zwergentexturen</w:t>
+      </w:r>
+      <w:proofErr w:type="spellEnd"/>
+      <w:r>
+        <w:t xml:space="preserve"> einfügen</w:t>
       </w:r>
     </w:p>
     <w:p>
@@ -200,8 +226,13 @@
           <w:numId w:val="1"/>
         </w:numPr>
       </w:pPr>
-      <w:r>
-        <w:t>Pflanzenassets platzieren</w:t>
+      <w:proofErr w:type="spellStart"/>
+      <w:r>
+        <w:t>Pflanzenassets</w:t>
+      </w:r>
+      <w:proofErr w:type="spellEnd"/>
+      <w:r>
+        <w:t xml:space="preserve"> platzieren</w:t>
       </w:r>
     </w:p>
     <w:p/>
@@ -268,9 +299,23 @@
     <w:p>
       <w:pPr>
         <w:pStyle w:val="berschrift2"/>
-      </w:pPr>
-      <w:r>
-        <w:t>Gameplay  (Design, Tech und SI)</w:t>
+        <w:rPr>
+          <w:lang w:val="en-US"/>
+        </w:rPr>
+      </w:pPr>
+      <w:proofErr w:type="gramStart"/>
+      <w:r>
+        <w:rPr>
+          <w:lang w:val="en-US"/>
+        </w:rPr>
+        <w:t>Gameplay  (</w:t>
+      </w:r>
+      <w:proofErr w:type="gramEnd"/>
+      <w:r>
+        <w:rPr>
+          <w:lang w:val="en-US"/>
+        </w:rPr>
+        <w:t>Design, Tech und SI)</w:t>
       </w:r>
     </w:p>
     <w:p>
@@ -291,7 +336,15 @@
         <w:t xml:space="preserve">zwischen den Klassen </w:t>
       </w:r>
       <w:r>
-        <w:t>im Gameplay erkennbar machen</w:t>
+        <w:t xml:space="preserve">im </w:t>
+      </w:r>
+      <w:proofErr w:type="spellStart"/>
+      <w:r>
+        <w:t>Gameplay</w:t>
+      </w:r>
+      <w:proofErr w:type="spellEnd"/>
+      <w:r>
+        <w:t xml:space="preserve"> erkennbar machen</w:t>
       </w:r>
     </w:p>
     <w:p>
@@ -313,20 +366,54 @@
           <w:ilvl w:val="0"/>
           <w:numId w:val="1"/>
         </w:numPr>
-      </w:pPr>
-      <w:r>
+        <w:rPr>
+          <w:color w:val="00B050"/>
+        </w:rPr>
+      </w:pPr>
+      <w:r>
+        <w:rPr>
+          <w:color w:val="00B050"/>
+        </w:rPr>
         <w:t>„</w:t>
       </w:r>
-      <w:r>
-        <w:t>Get ready</w:t>
-      </w:r>
-      <w:r>
+      <w:proofErr w:type="spellStart"/>
+      <w:r>
+        <w:rPr>
+          <w:color w:val="00B050"/>
+        </w:rPr>
+        <w:t>Get</w:t>
+      </w:r>
+      <w:proofErr w:type="spellEnd"/>
+      <w:r>
+        <w:rPr>
+          <w:color w:val="00B050"/>
+        </w:rPr>
+        <w:t xml:space="preserve"> </w:t>
+      </w:r>
+      <w:proofErr w:type="spellStart"/>
+      <w:r>
+        <w:rPr>
+          <w:color w:val="00B050"/>
+        </w:rPr>
+        <w:t>ready</w:t>
+      </w:r>
+      <w:proofErr w:type="spellEnd"/>
+      <w:r>
+        <w:rPr>
+          <w:color w:val="00B050"/>
+        </w:rPr>
         <w:t>“-</w:t>
       </w:r>
       <w:r>
+        <w:rPr>
+          <w:color w:val="00B050"/>
+        </w:rPr>
         <w:t xml:space="preserve"> Zeit </w:t>
       </w:r>
       <w:r>
+        <w:rPr>
+          <w:color w:val="00B050"/>
+        </w:rPr>
         <w:t>reduzieren</w:t>
       </w:r>
     </w:p>
@@ -401,198 +488,277 @@
           <w:ilvl w:val="0"/>
           <w:numId w:val="1"/>
         </w:numPr>
-      </w:pPr>
-      <w:r>
-        <w:t>Wenn das Pausemenü mit Esc geschlossen wird, bleibt der Timer stehen</w:t>
-      </w:r>
-    </w:p>
-    <w:p>
-      <w:pPr>
-        <w:pStyle w:val="Listenabsatz"/>
-        <w:numPr>
-          <w:ilvl w:val="0"/>
-          <w:numId w:val="1"/>
-        </w:numPr>
-      </w:pPr>
-      <w:r>
-        <w:t>Textanzeige</w:t>
+        <w:rPr>
+          <w:color w:val="00B050"/>
+        </w:rPr>
+      </w:pPr>
+      <w:r>
+        <w:rPr>
+          <w:color w:val="00B050"/>
+        </w:rPr>
+        <w:t xml:space="preserve">Wenn das </w:t>
+      </w:r>
+      <w:proofErr w:type="spellStart"/>
+      <w:r>
+        <w:rPr>
+          <w:color w:val="00B050"/>
+        </w:rPr>
+        <w:t>Pausemenü</w:t>
+      </w:r>
+      <w:proofErr w:type="spellEnd"/>
+      <w:r>
+        <w:rPr>
+          <w:color w:val="00B050"/>
+        </w:rPr>
+        <w:t xml:space="preserve"> mit </w:t>
+      </w:r>
+      <w:proofErr w:type="spellStart"/>
+      <w:r>
+        <w:rPr>
+          <w:color w:val="00B050"/>
+        </w:rPr>
+        <w:t>Esc</w:t>
+      </w:r>
+      <w:proofErr w:type="spellEnd"/>
+      <w:r>
+        <w:rPr>
+          <w:color w:val="00B050"/>
+        </w:rPr>
+        <w:t xml:space="preserve"> geschlossen wird, bleibt der </w:t>
+      </w:r>
+      <w:proofErr w:type="spellStart"/>
+      <w:r>
+        <w:rPr>
+          <w:color w:val="00B050"/>
+        </w:rPr>
+        <w:t>Timer</w:t>
+      </w:r>
+      <w:proofErr w:type="spellEnd"/>
+      <w:r>
+        <w:rPr>
+          <w:color w:val="00B050"/>
+        </w:rPr>
+        <w:t xml:space="preserve"> stehen</w:t>
+      </w:r>
+    </w:p>
+    <w:p>
+      <w:pPr>
+        <w:pStyle w:val="Listenabsatz"/>
+        <w:numPr>
+          <w:ilvl w:val="0"/>
+          <w:numId w:val="1"/>
+        </w:numPr>
+      </w:pPr>
+      <w:r>
+        <w:t>Textanzeigen am Ende des Spiels überschneiden sich</w:t>
+      </w:r>
+    </w:p>
+    <w:p>
+      <w:pPr>
+        <w:pStyle w:val="Listenabsatz"/>
+        <w:numPr>
+          <w:ilvl w:val="0"/>
+          <w:numId w:val="1"/>
+        </w:numPr>
+      </w:pPr>
+      <w:proofErr w:type="spellStart"/>
+      <w:r>
+        <w:t>Miner</w:t>
+      </w:r>
+      <w:proofErr w:type="spellEnd"/>
+      <w:r>
+        <w:t xml:space="preserve"> überarbeiten</w:t>
+      </w:r>
+    </w:p>
+    <w:p>
+      <w:pPr>
+        <w:pStyle w:val="Listenabsatz"/>
+        <w:numPr>
+          <w:ilvl w:val="0"/>
+          <w:numId w:val="1"/>
+        </w:numPr>
+      </w:pPr>
+      <w:r>
+        <w:t xml:space="preserve">Insgesamt </w:t>
+      </w:r>
+      <w:r>
+        <w:t>alles</w:t>
+      </w:r>
+      <w:r>
+        <w:t xml:space="preserve"> </w:t>
+      </w:r>
+      <w:r>
+        <w:t>noch verschöne</w:t>
+      </w:r>
+      <w:r>
+        <w:t>r</w:t>
       </w:r>
       <w:r>
         <w:t>n</w:t>
       </w:r>
-      <w:r>
-        <w:t xml:space="preserve"> am Ende des Spiels </w:t>
-      </w:r>
-      <w:r>
-        <w:t>überschneiden</w:t>
-      </w:r>
-      <w:r>
-        <w:t xml:space="preserve"> sich</w:t>
+    </w:p>
+    <w:p>
+      <w:pPr>
+        <w:pStyle w:val="berschrift2"/>
+      </w:pPr>
+      <w:r>
+        <w:t>Weitere Features (Tech)</w:t>
+      </w:r>
+    </w:p>
+    <w:p>
+      <w:pPr>
+        <w:pStyle w:val="Listenabsatz"/>
+        <w:numPr>
+          <w:ilvl w:val="0"/>
+          <w:numId w:val="1"/>
+        </w:numPr>
+      </w:pPr>
+      <w:proofErr w:type="spellStart"/>
+      <w:r>
+        <w:t>Upgrademenü</w:t>
+      </w:r>
+      <w:proofErr w:type="spellEnd"/>
+      <w:r>
+        <w:t xml:space="preserve"> (möglichst einfach halten)</w:t>
+      </w:r>
+    </w:p>
+    <w:p>
+      <w:pPr>
+        <w:pStyle w:val="Listenabsatz"/>
+        <w:numPr>
+          <w:ilvl w:val="0"/>
+          <w:numId w:val="1"/>
+        </w:numPr>
+      </w:pPr>
+      <w:r>
+        <w:t>Netzwerk (+ Servermenü)</w:t>
+      </w:r>
+    </w:p>
+    <w:p>
+      <w:pPr>
+        <w:pStyle w:val="Listenabsatz"/>
+        <w:numPr>
+          <w:ilvl w:val="0"/>
+          <w:numId w:val="1"/>
+        </w:numPr>
+      </w:pPr>
+      <w:proofErr w:type="spellStart"/>
+      <w:r>
+        <w:t>Tutorialkampagne</w:t>
       </w:r>
       <w:bookmarkStart w:id="0" w:name="_GoBack"/>
       <w:bookmarkEnd w:id="0"/>
-    </w:p>
-    <w:p>
-      <w:pPr>
-        <w:pStyle w:val="Listenabsatz"/>
-        <w:numPr>
-          <w:ilvl w:val="0"/>
-          <w:numId w:val="1"/>
-        </w:numPr>
-      </w:pPr>
-      <w:r>
-        <w:t>Miner überarbeiten</w:t>
-      </w:r>
-    </w:p>
-    <w:p>
-      <w:pPr>
-        <w:pStyle w:val="Listenabsatz"/>
-        <w:numPr>
-          <w:ilvl w:val="0"/>
-          <w:numId w:val="1"/>
-        </w:numPr>
-      </w:pPr>
-      <w:r>
-        <w:t xml:space="preserve">Insgesamt </w:t>
-      </w:r>
-      <w:r>
-        <w:t>alles</w:t>
-      </w:r>
-      <w:r>
-        <w:t xml:space="preserve"> </w:t>
-      </w:r>
-      <w:r>
-        <w:t>noch verschöne</w:t>
-      </w:r>
-      <w:r>
-        <w:t>r</w:t>
-      </w:r>
-      <w:r>
-        <w:t>n</w:t>
-      </w:r>
-    </w:p>
+      <w:proofErr w:type="spellEnd"/>
+    </w:p>
+    <w:p>
+      <w:pPr>
+        <w:pStyle w:val="Listenabsatz"/>
+        <w:numPr>
+          <w:ilvl w:val="0"/>
+          <w:numId w:val="1"/>
+        </w:numPr>
+      </w:pPr>
+      <w:proofErr w:type="spellStart"/>
+      <w:r>
+        <w:t>Zwergenwechsel</w:t>
+      </w:r>
+      <w:proofErr w:type="spellEnd"/>
+    </w:p>
+    <w:p>
+      <w:pPr>
+        <w:pStyle w:val="Listenabsatz"/>
+        <w:numPr>
+          <w:ilvl w:val="0"/>
+          <w:numId w:val="1"/>
+        </w:numPr>
+      </w:pPr>
+      <w:r>
+        <w:t>Spieloptionen (derzeit haben wir nur den Lautstärkeregler)</w:t>
+      </w:r>
+    </w:p>
+    <w:p>
+      <w:pPr>
+        <w:pStyle w:val="Listenabsatz"/>
+        <w:numPr>
+          <w:ilvl w:val="0"/>
+          <w:numId w:val="1"/>
+        </w:numPr>
+      </w:pPr>
+      <w:r>
+        <w:t xml:space="preserve">Ev. Editor weiter ausbauen (sodass der Spieler seine eigenen </w:t>
+      </w:r>
+      <w:proofErr w:type="spellStart"/>
+      <w:r>
+        <w:t>Maps</w:t>
+      </w:r>
+      <w:proofErr w:type="spellEnd"/>
+      <w:r>
+        <w:t xml:space="preserve"> zusammenstellen kann)</w:t>
+      </w:r>
+    </w:p>
+    <w:p>
+      <w:pPr>
+        <w:pStyle w:val="Listenabsatz"/>
+        <w:numPr>
+          <w:ilvl w:val="0"/>
+          <w:numId w:val="1"/>
+        </w:numPr>
+      </w:pPr>
+      <w:r>
+        <w:t xml:space="preserve">Ev. </w:t>
+      </w:r>
+      <w:proofErr w:type="spellStart"/>
+      <w:r>
+        <w:t>Resetten</w:t>
+      </w:r>
+      <w:proofErr w:type="spellEnd"/>
+      <w:r>
+        <w:t xml:space="preserve"> der Bauoptionen</w:t>
+      </w:r>
+    </w:p>
+    <w:p>
+      <w:pPr>
+        <w:pStyle w:val="Listenabsatz"/>
+        <w:numPr>
+          <w:ilvl w:val="0"/>
+          <w:numId w:val="1"/>
+        </w:numPr>
+      </w:pPr>
+      <w:r>
+        <w:t xml:space="preserve">Idee: zufällige </w:t>
+      </w:r>
+      <w:proofErr w:type="spellStart"/>
+      <w:r>
+        <w:t>Maps</w:t>
+      </w:r>
+      <w:proofErr w:type="spellEnd"/>
+    </w:p>
+    <w:p>
+      <w:pPr>
+        <w:pStyle w:val="Listenabsatz"/>
+        <w:numPr>
+          <w:ilvl w:val="0"/>
+          <w:numId w:val="1"/>
+        </w:numPr>
+      </w:pPr>
+      <w:r>
+        <w:t xml:space="preserve">Idee: Zufallsgenerator der </w:t>
+      </w:r>
+      <w:proofErr w:type="spellStart"/>
+      <w:r>
+        <w:t>Zwergenklassen</w:t>
+      </w:r>
+      <w:proofErr w:type="spellEnd"/>
+      <w:r>
+        <w:t xml:space="preserve"> (für unentschlossene Spieler)</w:t>
+      </w:r>
+    </w:p>
+    <w:p/>
     <w:p>
       <w:pPr>
         <w:pStyle w:val="berschrift2"/>
       </w:pPr>
       <w:r>
-        <w:t>Weitere Features (Tech)</w:t>
-      </w:r>
-    </w:p>
-    <w:p>
-      <w:pPr>
-        <w:pStyle w:val="Listenabsatz"/>
-        <w:numPr>
-          <w:ilvl w:val="0"/>
-          <w:numId w:val="1"/>
-        </w:numPr>
-      </w:pPr>
-      <w:r>
-        <w:t>Upgrademenü (möglichst einfach halten)</w:t>
-      </w:r>
-    </w:p>
-    <w:p>
-      <w:pPr>
-        <w:pStyle w:val="Listenabsatz"/>
-        <w:numPr>
-          <w:ilvl w:val="0"/>
-          <w:numId w:val="1"/>
-        </w:numPr>
-      </w:pPr>
-      <w:r>
-        <w:t>Netzwerk (+ Servermenü)</w:t>
-      </w:r>
-    </w:p>
-    <w:p>
-      <w:pPr>
-        <w:pStyle w:val="Listenabsatz"/>
-        <w:numPr>
-          <w:ilvl w:val="0"/>
-          <w:numId w:val="1"/>
-        </w:numPr>
-      </w:pPr>
-      <w:r>
-        <w:t>Tutorialkampagne</w:t>
-      </w:r>
-    </w:p>
-    <w:p>
-      <w:pPr>
-        <w:pStyle w:val="Listenabsatz"/>
-        <w:numPr>
-          <w:ilvl w:val="0"/>
-          <w:numId w:val="1"/>
-        </w:numPr>
-      </w:pPr>
-      <w:r>
-        <w:t>Zwergenwechsel</w:t>
-      </w:r>
-    </w:p>
-    <w:p>
-      <w:pPr>
-        <w:pStyle w:val="Listenabsatz"/>
-        <w:numPr>
-          <w:ilvl w:val="0"/>
-          <w:numId w:val="1"/>
-        </w:numPr>
-      </w:pPr>
-      <w:r>
-        <w:t>Spieloptionen (derzeit haben wir nur den Lautstärkeregler)</w:t>
-      </w:r>
-    </w:p>
-    <w:p>
-      <w:pPr>
-        <w:pStyle w:val="Listenabsatz"/>
-        <w:numPr>
-          <w:ilvl w:val="0"/>
-          <w:numId w:val="1"/>
-        </w:numPr>
-      </w:pPr>
-      <w:r>
-        <w:t>Ev. Editor weiter ausbauen (sodass der Spieler seine eigenen Maps zusammenstellen kann)</w:t>
-      </w:r>
-    </w:p>
-    <w:p>
-      <w:pPr>
-        <w:pStyle w:val="Listenabsatz"/>
-        <w:numPr>
-          <w:ilvl w:val="0"/>
-          <w:numId w:val="1"/>
-        </w:numPr>
-      </w:pPr>
-      <w:r>
-        <w:t>Ev. Resetten der Bauoptionen</w:t>
-      </w:r>
-    </w:p>
-    <w:p>
-      <w:pPr>
-        <w:pStyle w:val="Listenabsatz"/>
-        <w:numPr>
-          <w:ilvl w:val="0"/>
-          <w:numId w:val="1"/>
-        </w:numPr>
-      </w:pPr>
-      <w:r>
-        <w:t>Idee: zufällige Maps</w:t>
-      </w:r>
-    </w:p>
-    <w:p>
-      <w:pPr>
-        <w:pStyle w:val="Listenabsatz"/>
-        <w:numPr>
-          <w:ilvl w:val="0"/>
-          <w:numId w:val="1"/>
-        </w:numPr>
-      </w:pPr>
-      <w:r>
-        <w:t>Idee: Zufallsgenerator der Zwergenklassen (für unentschlossene Spieler)</w:t>
-      </w:r>
-    </w:p>
-    <w:p/>
-    <w:p>
-      <w:pPr>
-        <w:pStyle w:val="berschrift2"/>
-      </w:pPr>
-      <w:r>
         <w:t>Allgemein</w:t>
       </w:r>
     </w:p>
@@ -605,8 +771,13 @@
         </w:numPr>
       </w:pPr>
       <w:r>
-        <w:t>Kleinere Maps</w:t>
-      </w:r>
+        <w:t xml:space="preserve">Kleinere </w:t>
+      </w:r>
+      <w:proofErr w:type="spellStart"/>
+      <w:r>
+        <w:t>Maps</w:t>
+      </w:r>
+      <w:proofErr w:type="spellEnd"/>
     </w:p>
     <w:p>
       <w:pPr>
@@ -640,8 +811,13 @@
           <w:numId w:val="1"/>
         </w:numPr>
       </w:pPr>
-      <w:r>
-        <w:t>Bugliste führen</w:t>
+      <w:proofErr w:type="spellStart"/>
+      <w:r>
+        <w:t>Bugliste</w:t>
+      </w:r>
+      <w:proofErr w:type="spellEnd"/>
+      <w:r>
+        <w:t xml:space="preserve"> führen</w:t>
       </w:r>
     </w:p>
     <w:sectPr>

</xml_diff>